<commit_message>
adding new pyhton script for analasis with feature elimination
</commit_message>
<xml_diff>
--- a/Housg Prediction Ridge And Lasso.docx
+++ b/Housg Prediction Ridge And Lasso.docx
@@ -290,7 +290,15 @@
           <w:sz w:val="22"/>
           <w:szCs w:val="22"/>
         </w:rPr>
-        <w:t xml:space="preserve">Lasso-0.0004 </w:t>
+        <w:t>Lasso-0.0</w:t>
+      </w:r>
+      <w:r>
+        <w:rPr>
+          <w:rFonts w:ascii="Calibri" w:hAnsi="Calibri" w:cs="Calibri"/>
+          <w:sz w:val="22"/>
+          <w:szCs w:val="22"/>
+        </w:rPr>
+        <w:t>1</w:t>
       </w:r>
     </w:p>
     <w:p>

</xml_diff>